<commit_message>
Inizio statistiche. Mancano statistiche ed eventuali opzioni extra per simulare le partite, mancano anche FILE su cui salvare i dati delle singole partite statistiche e poi leggerli per dare i risultati finali.
</commit_message>
<xml_diff>
--- a/C++/Tombola/Compito vacanze.docx
+++ b/C++/Tombola/Compito vacanze.docx
@@ -193,31 +193,14 @@
         </w:numPr>
       </w:pPr>
       <w:r>
-        <w:t xml:space="preserve">Le singole cartelle sono salvate tramite </w:t>
-      </w:r>
-      <w:proofErr w:type="spellStart"/>
-      <w:r>
-        <w:t>struct</w:t>
-      </w:r>
-      <w:proofErr w:type="spellEnd"/>
-      <w:r>
-        <w:t xml:space="preserve"> apposite, dove ci sono 3 vettori di interi (uno per riga) e dei booleani che ricordano se sono avvenuti </w:t>
-      </w:r>
-      <w:proofErr w:type="gramStart"/>
+        <w:t xml:space="preserve">Le singole cartelle sono salvate tramite struct apposite, dove ci sono 3 vettori di interi (uno per riga) e dei booleani che ricordano se sono avvenuti </w:t>
+      </w:r>
       <w:r>
         <w:rPr>
           <w:b/>
           <w:bCs/>
         </w:rPr>
-        <w:t>delle ambo</w:t>
-      </w:r>
-      <w:proofErr w:type="gramEnd"/>
-      <w:r>
-        <w:rPr>
-          <w:b/>
-          <w:bCs/>
-        </w:rPr>
-        <w:t xml:space="preserve"> terna quaterna cinquina</w:t>
+        <w:t>delle ambo terna quaterna cinquina</w:t>
       </w:r>
       <w:r>
         <w:rPr>
@@ -299,39 +282,10 @@
         </w:numPr>
       </w:pPr>
       <w:r>
-        <w:t xml:space="preserve">All’inizio del gioco, genero un numero casuale e in un vettore di booleani, setto su </w:t>
-      </w:r>
-      <w:proofErr w:type="spellStart"/>
-      <w:r>
-        <w:t>true</w:t>
-      </w:r>
-      <w:proofErr w:type="spellEnd"/>
-      <w:r>
-        <w:t xml:space="preserve"> o 1 il valore alla posizione del numero generato, che</w:t>
-      </w:r>
-      <w:r>
-        <w:t xml:space="preserve"> sarà da 0 a 90 (</w:t>
-      </w:r>
-      <w:proofErr w:type="spellStart"/>
-      <w:proofErr w:type="gramStart"/>
-      <w:r>
-        <w:t>srand</w:t>
-      </w:r>
-      <w:proofErr w:type="spellEnd"/>
-      <w:r>
-        <w:t>(</w:t>
-      </w:r>
-      <w:proofErr w:type="gramEnd"/>
-      <w:r>
-        <w:t xml:space="preserve">) % 90 quindi da 0 a 89 effettivamente), in modo che nella generazione successiva quando faccio una verifica se alla posizione appena controllato è su </w:t>
-      </w:r>
-      <w:proofErr w:type="spellStart"/>
-      <w:r>
-        <w:t>true</w:t>
-      </w:r>
-      <w:proofErr w:type="spellEnd"/>
-      <w:r>
-        <w:t xml:space="preserve"> (numero già uscito), ne creo uno nuovo fino a quando non ne trovo uno valido, il vettore quindi dei numeri avrà tutti valori di default 0 o false.</w:t>
+        <w:t>All’inizio del gioco, genero un numero casuale e in un vettore di booleani, setto su true o 1 il valore alla posizione del numero generato, che</w:t>
+      </w:r>
+      <w:r>
+        <w:t xml:space="preserve"> sarà da 0 a 90 (srand() % 90 quindi da 0 a 89 effettivamente), in modo che nella generazione successiva quando faccio una verifica se alla posizione appena controllato è su true (numero già uscito), ne creo uno nuovo fino a quando non ne trovo uno valido, il vettore quindi dei numeri avrà tutti valori di default 0 o false.</w:t>
       </w:r>
     </w:p>
     <w:p>
@@ -343,15 +297,7 @@
         </w:numPr>
       </w:pPr>
       <w:r>
-        <w:t xml:space="preserve">Una volta generato il numero, inizio un ciclo di verifica per tutte le cartelle una alla volta, controllo quindi le righe per vedere se il numero è disponibile. Nel caso vero si modificano le variabili delle </w:t>
-      </w:r>
-      <w:proofErr w:type="spellStart"/>
-      <w:r>
-        <w:t>struct</w:t>
-      </w:r>
-      <w:proofErr w:type="spellEnd"/>
-      <w:r>
-        <w:t>.</w:t>
+        <w:t>Una volta generato il numero, inizio un ciclo di verifica per tutte le cartelle una alla volta, controllo quindi le righe per vedere se il numero è disponibile. Nel caso vero si modificano le variabili delle struct.</w:t>
       </w:r>
     </w:p>
     <w:p>
@@ -363,23 +309,7 @@
         </w:numPr>
       </w:pPr>
       <w:r>
-        <w:t xml:space="preserve">Continuando nel gioco, nelle singole verifiche controllo se l’utente (nel caso ottenga </w:t>
-      </w:r>
-      <w:proofErr w:type="gramStart"/>
-      <w:r>
-        <w:t>2</w:t>
-      </w:r>
-      <w:proofErr w:type="gramEnd"/>
-      <w:r>
-        <w:t xml:space="preserve"> numeri sulla stessa riga) ha già fatto, prima a livello globale, qualcuno l’ambo/terna/quaterna/cinquina, nel caso nessuno l’abbia fatto, modifico una variabile globale per tenere traccia di cosa è stato fatto, e anche nella </w:t>
-      </w:r>
-      <w:proofErr w:type="spellStart"/>
-      <w:r>
-        <w:t>struct</w:t>
-      </w:r>
-      <w:proofErr w:type="spellEnd"/>
-      <w:r>
-        <w:t xml:space="preserve"> personale salvo che cosa si ha fatto.</w:t>
+        <w:t>Continuando nel gioco, nelle singole verifiche controllo se l’utente (nel caso ottenga 2 numeri sulla stessa riga) ha già fatto, prima a livello globale, qualcuno l’ambo/terna/quaterna/cinquina, nel caso nessuno l’abbia fatto, modifico una variabile globale per tenere traccia di cosa è stato fatto, e anche nella struct personale salvo che cosa si ha fatto.</w:t>
       </w:r>
     </w:p>
     <w:p>
@@ -393,6 +323,118 @@
       <w:r>
         <w:lastRenderedPageBreak/>
         <w:t>Se un utente alla fine trova tutti i numeri della sua cartella, comunico la fine della partita e la sua vittoria, rendendo pubblici tutti i valori di tutte le cartelle, in modo da mettere dei [] negli spazi vuoti e {} nei numeri trovati.</w:t>
+      </w:r>
+    </w:p>
+    <w:p>
+      <w:pPr>
+        <w:pStyle w:val="Titolo1"/>
+      </w:pPr>
+      <w:r>
+        <w:t>Statistiche:</w:t>
+      </w:r>
+    </w:p>
+    <w:p>
+      <w:r>
+        <w:t>Utilizzando la seconda funzione, è possibile simulare una partita velocemente con delle impostazioni scelte, ma scegliendo anche la cartella.</w:t>
+      </w:r>
+    </w:p>
+    <w:p>
+      <w:r>
+        <w:t>La terza funzione permetti di fare la stessa cosa ma senza scegliere le cartelle.</w:t>
+      </w:r>
+    </w:p>
+    <w:p>
+      <w:r>
+        <w:t>Le statistiche comprendono diversi dati:</w:t>
+      </w:r>
+    </w:p>
+    <w:p>
+      <w:pPr>
+        <w:pStyle w:val="Paragrafoelenco"/>
+        <w:numPr>
+          <w:ilvl w:val="0"/>
+          <w:numId w:val="5"/>
+        </w:numPr>
+      </w:pPr>
+      <w:r>
+        <w:t>Numero turni trascorsi per fare Ambo.</w:t>
+      </w:r>
+    </w:p>
+    <w:p>
+      <w:pPr>
+        <w:pStyle w:val="Paragrafoelenco"/>
+        <w:numPr>
+          <w:ilvl w:val="0"/>
+          <w:numId w:val="5"/>
+        </w:numPr>
+      </w:pPr>
+      <w:r>
+        <w:t>Numero turni trascorsi per fare terna.</w:t>
+      </w:r>
+    </w:p>
+    <w:p>
+      <w:pPr>
+        <w:pStyle w:val="Paragrafoelenco"/>
+        <w:numPr>
+          <w:ilvl w:val="0"/>
+          <w:numId w:val="5"/>
+        </w:numPr>
+      </w:pPr>
+      <w:r>
+        <w:t>Numero turni trascorsi per fare Quaterna.</w:t>
+      </w:r>
+    </w:p>
+    <w:p>
+      <w:pPr>
+        <w:pStyle w:val="Paragrafoelenco"/>
+        <w:numPr>
+          <w:ilvl w:val="0"/>
+          <w:numId w:val="5"/>
+        </w:numPr>
+      </w:pPr>
+      <w:r>
+        <w:t>Numero turni trascorsi per fare Cinquina.</w:t>
+      </w:r>
+    </w:p>
+    <w:p>
+      <w:pPr>
+        <w:pStyle w:val="Paragrafoelenco"/>
+        <w:numPr>
+          <w:ilvl w:val="0"/>
+          <w:numId w:val="5"/>
+        </w:numPr>
+      </w:pPr>
+      <w:r>
+        <w:t>Numero turni trascorsi per fare Tombola.</w:t>
+      </w:r>
+    </w:p>
+    <w:p>
+      <w:pPr>
+        <w:pStyle w:val="Paragrafoelenco"/>
+        <w:numPr>
+          <w:ilvl w:val="0"/>
+          <w:numId w:val="5"/>
+        </w:numPr>
+      </w:pPr>
+      <w:r>
+        <w:t>Numero di numeri trovati da ogni singolo utente.</w:t>
+      </w:r>
+    </w:p>
+    <w:p>
+      <w:pPr>
+        <w:pStyle w:val="Paragrafoelenco"/>
+        <w:numPr>
+          <w:ilvl w:val="0"/>
+          <w:numId w:val="5"/>
+        </w:numPr>
+      </w:pPr>
+      <w:r>
+        <w:t>Media numeri trovati dagli utenti.</w:t>
+      </w:r>
+    </w:p>
+    <w:p>
+      <w:r>
+        <w:t>Tra le varie funzioni di statistica, saranno creare altre varianti che simulano più partite, con e senza visualizzazione del riepilogo in terminale, ed eventualmente salvataggio su FILE.</w:t>
       </w:r>
     </w:p>
     <w:p>
@@ -611,6 +653,119 @@
     </w:lvl>
   </w:abstractNum>
   <w:abstractNum w:abstractNumId="2" w15:restartNumberingAfterBreak="0">
+    <w:nsid w:val="34264C6F"/>
+    <w:multiLevelType w:val="hybridMultilevel"/>
+    <w:tmpl w:val="F74831B8"/>
+    <w:lvl w:ilvl="0" w:tplc="04100001">
+      <w:start w:val="1"/>
+      <w:numFmt w:val="bullet"/>
+      <w:lvlText w:val=""/>
+      <w:lvlJc w:val="left"/>
+      <w:pPr>
+        <w:ind w:left="720" w:hanging="360"/>
+      </w:pPr>
+      <w:rPr>
+        <w:rFonts w:ascii="Symbol" w:hAnsi="Symbol" w:hint="default"/>
+      </w:rPr>
+    </w:lvl>
+    <w:lvl w:ilvl="1" w:tplc="04100003" w:tentative="1">
+      <w:start w:val="1"/>
+      <w:numFmt w:val="bullet"/>
+      <w:lvlText w:val="o"/>
+      <w:lvlJc w:val="left"/>
+      <w:pPr>
+        <w:ind w:left="1440" w:hanging="360"/>
+      </w:pPr>
+      <w:rPr>
+        <w:rFonts w:ascii="Courier New" w:hAnsi="Courier New" w:cs="Courier New" w:hint="default"/>
+      </w:rPr>
+    </w:lvl>
+    <w:lvl w:ilvl="2" w:tplc="04100005" w:tentative="1">
+      <w:start w:val="1"/>
+      <w:numFmt w:val="bullet"/>
+      <w:lvlText w:val=""/>
+      <w:lvlJc w:val="left"/>
+      <w:pPr>
+        <w:ind w:left="2160" w:hanging="360"/>
+      </w:pPr>
+      <w:rPr>
+        <w:rFonts w:ascii="Wingdings" w:hAnsi="Wingdings" w:hint="default"/>
+      </w:rPr>
+    </w:lvl>
+    <w:lvl w:ilvl="3" w:tplc="04100001" w:tentative="1">
+      <w:start w:val="1"/>
+      <w:numFmt w:val="bullet"/>
+      <w:lvlText w:val=""/>
+      <w:lvlJc w:val="left"/>
+      <w:pPr>
+        <w:ind w:left="2880" w:hanging="360"/>
+      </w:pPr>
+      <w:rPr>
+        <w:rFonts w:ascii="Symbol" w:hAnsi="Symbol" w:hint="default"/>
+      </w:rPr>
+    </w:lvl>
+    <w:lvl w:ilvl="4" w:tplc="04100003" w:tentative="1">
+      <w:start w:val="1"/>
+      <w:numFmt w:val="bullet"/>
+      <w:lvlText w:val="o"/>
+      <w:lvlJc w:val="left"/>
+      <w:pPr>
+        <w:ind w:left="3600" w:hanging="360"/>
+      </w:pPr>
+      <w:rPr>
+        <w:rFonts w:ascii="Courier New" w:hAnsi="Courier New" w:cs="Courier New" w:hint="default"/>
+      </w:rPr>
+    </w:lvl>
+    <w:lvl w:ilvl="5" w:tplc="04100005" w:tentative="1">
+      <w:start w:val="1"/>
+      <w:numFmt w:val="bullet"/>
+      <w:lvlText w:val=""/>
+      <w:lvlJc w:val="left"/>
+      <w:pPr>
+        <w:ind w:left="4320" w:hanging="360"/>
+      </w:pPr>
+      <w:rPr>
+        <w:rFonts w:ascii="Wingdings" w:hAnsi="Wingdings" w:hint="default"/>
+      </w:rPr>
+    </w:lvl>
+    <w:lvl w:ilvl="6" w:tplc="04100001" w:tentative="1">
+      <w:start w:val="1"/>
+      <w:numFmt w:val="bullet"/>
+      <w:lvlText w:val=""/>
+      <w:lvlJc w:val="left"/>
+      <w:pPr>
+        <w:ind w:left="5040" w:hanging="360"/>
+      </w:pPr>
+      <w:rPr>
+        <w:rFonts w:ascii="Symbol" w:hAnsi="Symbol" w:hint="default"/>
+      </w:rPr>
+    </w:lvl>
+    <w:lvl w:ilvl="7" w:tplc="04100003" w:tentative="1">
+      <w:start w:val="1"/>
+      <w:numFmt w:val="bullet"/>
+      <w:lvlText w:val="o"/>
+      <w:lvlJc w:val="left"/>
+      <w:pPr>
+        <w:ind w:left="5760" w:hanging="360"/>
+      </w:pPr>
+      <w:rPr>
+        <w:rFonts w:ascii="Courier New" w:hAnsi="Courier New" w:cs="Courier New" w:hint="default"/>
+      </w:rPr>
+    </w:lvl>
+    <w:lvl w:ilvl="8" w:tplc="04100005" w:tentative="1">
+      <w:start w:val="1"/>
+      <w:numFmt w:val="bullet"/>
+      <w:lvlText w:val=""/>
+      <w:lvlJc w:val="left"/>
+      <w:pPr>
+        <w:ind w:left="6480" w:hanging="360"/>
+      </w:pPr>
+      <w:rPr>
+        <w:rFonts w:ascii="Wingdings" w:hAnsi="Wingdings" w:hint="default"/>
+      </w:rPr>
+    </w:lvl>
+  </w:abstractNum>
+  <w:abstractNum w:abstractNumId="3" w15:restartNumberingAfterBreak="0">
     <w:nsid w:val="6DEE0E6D"/>
     <w:multiLevelType w:val="hybridMultilevel"/>
     <w:tmpl w:val="343A08DC"/>
@@ -722,7 +877,7 @@
       </w:rPr>
     </w:lvl>
   </w:abstractNum>
-  <w:abstractNum w:abstractNumId="3" w15:restartNumberingAfterBreak="0">
+  <w:abstractNum w:abstractNumId="4" w15:restartNumberingAfterBreak="0">
     <w:nsid w:val="7ED27FD6"/>
     <w:multiLevelType w:val="hybridMultilevel"/>
     <w:tmpl w:val="CD04B866"/>
@@ -835,7 +990,7 @@
     </w:lvl>
   </w:abstractNum>
   <w:num w:numId="1">
-    <w:abstractNumId w:val="3"/>
+    <w:abstractNumId w:val="4"/>
   </w:num>
   <w:num w:numId="2">
     <w:abstractNumId w:val="1"/>
@@ -844,6 +999,9 @@
     <w:abstractNumId w:val="0"/>
   </w:num>
   <w:num w:numId="4">
+    <w:abstractNumId w:val="3"/>
+  </w:num>
+  <w:num w:numId="5">
     <w:abstractNumId w:val="2"/>
   </w:num>
 </w:numbering>

</xml_diff>